<commit_message>
Minor change to resume
</commit_message>
<xml_diff>
--- a/assets/resume/Andrews_Resume_October2021.docx
+++ b/assets/resume/Andrews_Resume_October2021.docx
@@ -1634,7 +1634,16 @@
                 <w:sz w:val="24"/>
                 <w:szCs w:val="24"/>
               </w:rPr>
-              <w:t>React/Bootstrap 4</w:t>
+              <w:t>React</w:t>
+            </w:r>
+            <w:r>
+              <w:rPr>
+                <w:rFonts w:ascii="Arial Nova Light" w:eastAsia="Times New Roman" w:hAnsi="Arial Nova Light" w:cs="Times New Roman"/>
+                <w:color w:val="000000" w:themeColor="text1"/>
+                <w:sz w:val="24"/>
+                <w:szCs w:val="24"/>
+              </w:rPr>
+              <w:t>, Material-UI</w:t>
             </w:r>
           </w:p>
         </w:tc>

</xml_diff>

<commit_message>
Resume adjustments before connectfest
</commit_message>
<xml_diff>
--- a/assets/resume/Andrews_Resume_October2021.docx
+++ b/assets/resume/Andrews_Resume_October2021.docx
@@ -1565,7 +1565,43 @@
                 <w:sz w:val="24"/>
                 <w:szCs w:val="24"/>
               </w:rPr>
-              <w:t>JavaScript/HTML/CSS</w:t>
+              <w:t>JavaScript</w:t>
+            </w:r>
+            <w:r>
+              <w:rPr>
+                <w:rFonts w:ascii="Arial Nova Light" w:eastAsia="Times New Roman" w:hAnsi="Arial Nova Light" w:cs="Times New Roman"/>
+                <w:color w:val="000000" w:themeColor="text1"/>
+                <w:sz w:val="24"/>
+                <w:szCs w:val="24"/>
+              </w:rPr>
+              <w:t xml:space="preserve">, </w:t>
+            </w:r>
+            <w:r>
+              <w:rPr>
+                <w:rFonts w:ascii="Arial Nova Light" w:eastAsia="Times New Roman" w:hAnsi="Arial Nova Light" w:cs="Times New Roman"/>
+                <w:color w:val="000000" w:themeColor="text1"/>
+                <w:sz w:val="24"/>
+                <w:szCs w:val="24"/>
+              </w:rPr>
+              <w:t>HTML</w:t>
+            </w:r>
+            <w:r>
+              <w:rPr>
+                <w:rFonts w:ascii="Arial Nova Light" w:eastAsia="Times New Roman" w:hAnsi="Arial Nova Light" w:cs="Times New Roman"/>
+                <w:color w:val="000000" w:themeColor="text1"/>
+                <w:sz w:val="24"/>
+                <w:szCs w:val="24"/>
+              </w:rPr>
+              <w:t xml:space="preserve">, </w:t>
+            </w:r>
+            <w:r>
+              <w:rPr>
+                <w:rFonts w:ascii="Arial Nova Light" w:eastAsia="Times New Roman" w:hAnsi="Arial Nova Light" w:cs="Times New Roman"/>
+                <w:color w:val="000000" w:themeColor="text1"/>
+                <w:sz w:val="24"/>
+                <w:szCs w:val="24"/>
+              </w:rPr>
+              <w:t>CSS</w:t>
             </w:r>
           </w:p>
         </w:tc>
@@ -1643,7 +1679,25 @@
                 <w:sz w:val="24"/>
                 <w:szCs w:val="24"/>
               </w:rPr>
-              <w:t>, Material-UI</w:t>
+              <w:t>,</w:t>
+            </w:r>
+            <w:r>
+              <w:rPr>
+                <w:rFonts w:ascii="Arial Nova Light" w:eastAsia="Times New Roman" w:hAnsi="Arial Nova Light" w:cs="Times New Roman"/>
+                <w:color w:val="000000" w:themeColor="text1"/>
+                <w:sz w:val="24"/>
+                <w:szCs w:val="24"/>
+              </w:rPr>
+              <w:t xml:space="preserve"> </w:t>
+            </w:r>
+            <w:r>
+              <w:rPr>
+                <w:rFonts w:ascii="Arial Nova Light" w:eastAsia="Times New Roman" w:hAnsi="Arial Nova Light" w:cs="Times New Roman"/>
+                <w:color w:val="000000" w:themeColor="text1"/>
+                <w:sz w:val="24"/>
+                <w:szCs w:val="24"/>
+              </w:rPr>
+              <w:t>Material-UI</w:t>
             </w:r>
           </w:p>
         </w:tc>
@@ -1744,7 +1798,16 @@
                 <w:sz w:val="24"/>
                 <w:szCs w:val="24"/>
               </w:rPr>
-              <w:t>/Azure DevOps</w:t>
+              <w:t xml:space="preserve">, </w:t>
+            </w:r>
+            <w:r>
+              <w:rPr>
+                <w:rFonts w:ascii="Arial Nova Light" w:eastAsia="Times New Roman" w:hAnsi="Arial Nova Light" w:cs="Times New Roman"/>
+                <w:color w:val="000000" w:themeColor="text1"/>
+                <w:sz w:val="24"/>
+                <w:szCs w:val="24"/>
+              </w:rPr>
+              <w:t>Azure DevOps</w:t>
             </w:r>
           </w:p>
         </w:tc>
@@ -1855,7 +1918,7 @@
                 <w:sz w:val="24"/>
                 <w:szCs w:val="24"/>
               </w:rPr>
-              <w:t>/</w:t>
+              <w:t xml:space="preserve">, </w:t>
             </w:r>
             <w:r>
               <w:rPr>

</xml_diff>